<commit_message>
code checked and redacted
</commit_message>
<xml_diff>
--- a/Problem conditions/05-Static-and-Class-Methods-Lab.docx
+++ b/Problem conditions/05-Static-and-Class-Methods-Lab.docx
@@ -59,7 +59,7 @@
       </w:r>
       <w:r>
         <w:rPr>
-          <w:rStyle w:val="13"/>
+          <w:rStyle w:val="10"/>
         </w:rPr>
         <w:t>https://judge.softuni.bg/Contests/2430</w:t>
       </w:r>
@@ -1005,12 +1005,6 @@
             <w:insideH w:val="single" w:color="auto" w:sz="4" w:space="0"/>
             <w:insideV w:val="single" w:color="auto" w:sz="4" w:space="0"/>
           </w:tblBorders>
-          <w:tblCellMar>
-            <w:top w:w="57" w:type="dxa"/>
-            <w:left w:w="85" w:type="dxa"/>
-            <w:bottom w:w="57" w:type="dxa"/>
-            <w:right w:w="85" w:type="dxa"/>
-          </w:tblCellMar>
         </w:tblPrEx>
         <w:tc>
           <w:tcPr>
@@ -1050,12 +1044,6 @@
             <w:insideH w:val="single" w:color="auto" w:sz="4" w:space="0"/>
             <w:insideV w:val="single" w:color="auto" w:sz="4" w:space="0"/>
           </w:tblBorders>
-          <w:tblCellMar>
-            <w:top w:w="57" w:type="dxa"/>
-            <w:left w:w="85" w:type="dxa"/>
-            <w:bottom w:w="57" w:type="dxa"/>
-            <w:right w:w="85" w:type="dxa"/>
-          </w:tblCellMar>
         </w:tblPrEx>
         <w:tc>
           <w:tcPr>
@@ -1826,6 +1814,12 @@
             <w:insideH w:val="single" w:color="auto" w:sz="4" w:space="0"/>
             <w:insideV w:val="single" w:color="auto" w:sz="4" w:space="0"/>
           </w:tblBorders>
+          <w:tblCellMar>
+            <w:top w:w="57" w:type="dxa"/>
+            <w:left w:w="85" w:type="dxa"/>
+            <w:bottom w:w="57" w:type="dxa"/>
+            <w:right w:w="85" w:type="dxa"/>
+          </w:tblCellMar>
         </w:tblPrEx>
         <w:tc>
           <w:tcPr>
@@ -1913,8 +1907,6 @@
               </w:rPr>
               <w:t>wrong type</w:t>
             </w:r>
-            <w:bookmarkStart w:id="1" w:name="_GoBack"/>
-            <w:bookmarkEnd w:id="1"/>
           </w:p>
         </w:tc>
       </w:tr>
@@ -2670,6 +2662,7 @@
                 <w:rFonts w:ascii="Consolas" w:hAnsi="Consolas"/>
               </w:rPr>
             </w:pPr>
+            <w:bookmarkStart w:id="1" w:name="_GoBack"/>
             <w:r>
               <w:rPr>
                 <w:rFonts w:ascii="Consolas" w:hAnsi="Consolas"/>
@@ -2898,6 +2891,7 @@
               </w:rPr>
               <w:t>print(hotel.status())</w:t>
             </w:r>
+            <w:bookmarkEnd w:id="1"/>
           </w:p>
         </w:tc>
       </w:tr>

</xml_diff>